<commit_message>
moved todo things from TODO.dox to the development manual
</commit_message>
<xml_diff>
--- a/doc/Generic Load Driver Development Manual.docx
+++ b/doc/Generic Load Driver Development Manual.docx
@@ -278,55 +278,15 @@
         <w:rPr>
           <w:rFonts w:ascii="Garamond" w:hAnsi="Garamond"/>
         </w:rPr>
-      </w:pPr>
-    </w:p>
-    <w:p>
-      <w:pPr>
-        <w:rPr>
-          <w:rFonts w:ascii="Garamond" w:hAnsi="Garamond"/>
-        </w:rPr>
-      </w:pPr>
-    </w:p>
-    <w:p>
-      <w:pPr>
-        <w:rPr>
-          <w:rFonts w:ascii="Garamond" w:hAnsi="Garamond"/>
-        </w:rPr>
-      </w:pPr>
-    </w:p>
-    <w:p>
-      <w:pPr>
-        <w:rPr>
-          <w:rFonts w:ascii="Garamond" w:hAnsi="Garamond"/>
-        </w:rPr>
-      </w:pPr>
-    </w:p>
-    <w:p>
-      <w:pPr>
-        <w:rPr>
-          <w:rFonts w:ascii="Garamond" w:hAnsi="Garamond"/>
-        </w:rPr>
-      </w:pPr>
-    </w:p>
-    <w:p>
-      <w:pPr>
-        <w:rPr>
-          <w:rFonts w:ascii="Garamond" w:hAnsi="Garamond"/>
-        </w:rPr>
-      </w:pPr>
-    </w:p>
-    <w:p>
-      <w:pPr>
-        <w:rPr>
-          <w:rFonts w:ascii="Garamond" w:hAnsi="Garamond"/>
-        </w:rPr>
-      </w:pPr>
-      <w:r>
-        <w:rPr>
-          <w:rFonts w:ascii="Garamond" w:hAnsi="Garamond"/>
-        </w:rPr>
-        <w:t>Ovidiu Feodorov &lt;ovidiu@novaordis.com&gt;</w:t>
-      </w:r>
+        <w:sectPr>
+          <w:footerReference w:type="even" r:id="rId9"/>
+          <w:footerReference w:type="default" r:id="rId10"/>
+          <w:pgSz w:w="12240" w:h="15840"/>
+          <w:pgMar w:top="1440" w:right="1800" w:bottom="1440" w:left="1800" w:header="720" w:footer="720" w:gutter="0"/>
+          <w:cols w:space="720"/>
+          <w:docGrid w:linePitch="360"/>
+        </w:sectPr>
+      </w:pPr>
     </w:p>
     <w:p>
       <w:pPr>
@@ -415,7 +375,7 @@
               <w:rFonts w:ascii="Garamond" w:hAnsi="Garamond"/>
               <w:noProof/>
             </w:rPr>
-            <w:t>Release Procedure</w:t>
+            <w:t>TODO</w:t>
           </w:r>
           <w:r>
             <w:rPr>
@@ -433,7 +393,7 @@
             <w:rPr>
               <w:noProof/>
             </w:rPr>
-            <w:instrText xml:space="preserve"> PAGEREF _Toc295808677 \h </w:instrText>
+            <w:instrText xml:space="preserve"> PAGEREF _Toc296122398 \h </w:instrText>
           </w:r>
           <w:r>
             <w:rPr>
@@ -461,6 +421,129 @@
         </w:p>
         <w:p>
           <w:pPr>
+            <w:pStyle w:val="TOC1"/>
+            <w:tabs>
+              <w:tab w:val="right" w:leader="dot" w:pos="8630"/>
+            </w:tabs>
+            <w:rPr>
+              <w:b w:val="0"/>
+              <w:noProof/>
+              <w:lang w:eastAsia="ja-JP"/>
+            </w:rPr>
+          </w:pPr>
+          <w:r>
+            <w:rPr>
+              <w:rFonts w:ascii="Garamond" w:hAnsi="Garamond"/>
+              <w:noProof/>
+            </w:rPr>
+            <w:t>Release Procedure</w:t>
+          </w:r>
+          <w:r>
+            <w:rPr>
+              <w:noProof/>
+            </w:rPr>
+            <w:tab/>
+          </w:r>
+          <w:r>
+            <w:rPr>
+              <w:noProof/>
+            </w:rPr>
+            <w:fldChar w:fldCharType="begin"/>
+          </w:r>
+          <w:r>
+            <w:rPr>
+              <w:noProof/>
+            </w:rPr>
+            <w:instrText xml:space="preserve"> PAGEREF _Toc296122399 \h </w:instrText>
+          </w:r>
+          <w:r>
+            <w:rPr>
+              <w:noProof/>
+            </w:rPr>
+          </w:r>
+          <w:r>
+            <w:rPr>
+              <w:noProof/>
+            </w:rPr>
+            <w:fldChar w:fldCharType="separate"/>
+          </w:r>
+          <w:r>
+            <w:rPr>
+              <w:noProof/>
+            </w:rPr>
+            <w:t>6</w:t>
+          </w:r>
+          <w:r>
+            <w:rPr>
+              <w:noProof/>
+            </w:rPr>
+            <w:fldChar w:fldCharType="end"/>
+          </w:r>
+        </w:p>
+        <w:p>
+          <w:pPr>
+            <w:pStyle w:val="TOC2"/>
+            <w:tabs>
+              <w:tab w:val="right" w:leader="dot" w:pos="8630"/>
+            </w:tabs>
+            <w:rPr>
+              <w:b w:val="0"/>
+              <w:noProof/>
+              <w:sz w:val="24"/>
+              <w:szCs w:val="24"/>
+              <w:lang w:eastAsia="ja-JP"/>
+            </w:rPr>
+          </w:pPr>
+          <w:r>
+            <w:rPr>
+              <w:noProof/>
+            </w:rPr>
+            <w:t>Release</w:t>
+          </w:r>
+          <w:r>
+            <w:rPr>
+              <w:noProof/>
+            </w:rPr>
+            <w:tab/>
+          </w:r>
+          <w:r>
+            <w:rPr>
+              <w:noProof/>
+            </w:rPr>
+            <w:fldChar w:fldCharType="begin"/>
+          </w:r>
+          <w:r>
+            <w:rPr>
+              <w:noProof/>
+            </w:rPr>
+            <w:instrText xml:space="preserve"> PAGEREF _Toc296122400 \h </w:instrText>
+          </w:r>
+          <w:r>
+            <w:rPr>
+              <w:noProof/>
+            </w:rPr>
+          </w:r>
+          <w:r>
+            <w:rPr>
+              <w:noProof/>
+            </w:rPr>
+            <w:fldChar w:fldCharType="separate"/>
+          </w:r>
+          <w:r>
+            <w:rPr>
+              <w:noProof/>
+            </w:rPr>
+            <w:t>6</w:t>
+          </w:r>
+          <w:r>
+            <w:rPr>
+              <w:noProof/>
+            </w:rPr>
+            <w:fldChar w:fldCharType="end"/>
+          </w:r>
+        </w:p>
+        <w:p>
+          <w:pPr>
             <w:rPr>
               <w:rFonts w:ascii="Garamond" w:hAnsi="Garamond"/>
             </w:rPr>
@@ -497,8 +580,6 @@
           <w:rFonts w:ascii="Garamond" w:hAnsi="Garamond"/>
         </w:rPr>
         <w:sectPr>
-          <w:footerReference w:type="even" r:id="rId9"/>
-          <w:footerReference w:type="default" r:id="rId10"/>
           <w:pgSz w:w="12240" w:h="15840"/>
           <w:pgMar w:top="1440" w:right="1800" w:bottom="1440" w:left="1800" w:header="720" w:footer="720" w:gutter="0"/>
           <w:cols w:space="720"/>
@@ -520,14 +601,1347 @@
           <w:rFonts w:ascii="Garamond" w:hAnsi="Garamond"/>
         </w:rPr>
       </w:pPr>
-      <w:bookmarkStart w:id="0" w:name="_Toc295808677"/>
+      <w:bookmarkStart w:id="0" w:name="_Toc296122398"/>
+      <w:r>
+        <w:rPr>
+          <w:rFonts w:ascii="Garamond" w:hAnsi="Garamond"/>
+        </w:rPr>
+        <w:t>TODO</w:t>
+      </w:r>
+      <w:bookmarkEnd w:id="0"/>
+    </w:p>
+    <w:p/>
+    <w:p>
+      <w:pPr>
+        <w:pStyle w:val="ListParagraph"/>
+        <w:numPr>
+          <w:ilvl w:val="0"/>
+          <w:numId w:val="7"/>
+        </w:numPr>
+        <w:rPr>
+          <w:rFonts w:ascii="Garamond" w:hAnsi="Garamond"/>
+        </w:rPr>
+      </w:pPr>
+      <w:r>
+        <w:rPr>
+          <w:rFonts w:ascii="Garamond" w:hAnsi="Garamond"/>
+          <w:b/>
+        </w:rPr>
+        <w:t>gld. Failure Counter Support.</w:t>
+      </w:r>
+      <w:r>
+        <w:rPr>
+          <w:rFonts w:ascii="Garamond" w:hAnsi="Garamond"/>
+        </w:rPr>
+        <w:t xml:space="preserve"> Partially implemented, not tested end-to-end. Implement it when I need it and return to related tests that currently fail.</w:t>
+      </w:r>
+    </w:p>
+    <w:p>
+      <w:pPr>
+        <w:rPr>
+          <w:rFonts w:ascii="Garamond" w:hAnsi="Garamond"/>
+        </w:rPr>
+      </w:pPr>
+    </w:p>
+    <w:p>
+      <w:pPr>
+        <w:pStyle w:val="ListParagraph"/>
+        <w:numPr>
+          <w:ilvl w:val="0"/>
+          <w:numId w:val="6"/>
+        </w:numPr>
+        <w:rPr>
+          <w:rFonts w:ascii="Garamond" w:hAnsi="Garamond"/>
+        </w:rPr>
+      </w:pPr>
+      <w:r>
+        <w:rPr>
+          <w:rFonts w:ascii="Garamond" w:hAnsi="Garamond"/>
+          <w:b/>
+        </w:rPr>
+        <w:t>gld.</w:t>
+      </w:r>
+      <w:r>
+        <w:rPr>
+          <w:rFonts w:ascii="Garamond" w:hAnsi="Garamond"/>
+          <w:b/>
+        </w:rPr>
+        <w:t xml:space="preserve"> Need an option to see exceptions right away.</w:t>
+      </w:r>
+    </w:p>
+    <w:p>
+      <w:pPr>
+        <w:pStyle w:val="ListParagraph"/>
+        <w:numPr>
+          <w:ilvl w:val="0"/>
+          <w:numId w:val="6"/>
+        </w:numPr>
+        <w:rPr>
+          <w:rFonts w:ascii="Garamond" w:hAnsi="Garamond"/>
+        </w:rPr>
+      </w:pPr>
+      <w:r>
+        <w:rPr>
+          <w:rFonts w:ascii="Garamond" w:hAnsi="Garamond"/>
+          <w:b/>
+        </w:rPr>
+        <w:t xml:space="preserve">gld: --verbose should propagate to log4j. </w:t>
+      </w:r>
+      <w:r>
+        <w:rPr>
+          <w:rFonts w:ascii="Garamond" w:hAnsi="Garamond"/>
+        </w:rPr>
+        <w:t>Write down recipe in “Projects”.</w:t>
+      </w:r>
+    </w:p>
+    <w:p>
+      <w:pPr>
+        <w:pStyle w:val="ListParagraph"/>
+        <w:numPr>
+          <w:ilvl w:val="0"/>
+          <w:numId w:val="6"/>
+        </w:numPr>
+        <w:rPr>
+          <w:rFonts w:ascii="Garamond" w:hAnsi="Garamond"/>
+        </w:rPr>
+      </w:pPr>
+      <w:r>
+        <w:rPr>
+          <w:rFonts w:ascii="Garamond" w:hAnsi="Garamond"/>
+          <w:b/>
+        </w:rPr>
+        <w:t>gld Need configuration files</w:t>
+      </w:r>
+    </w:p>
+    <w:p>
+      <w:pPr>
+        <w:pStyle w:val="ListParagraph"/>
+        <w:numPr>
+          <w:ilvl w:val="0"/>
+          <w:numId w:val="6"/>
+        </w:numPr>
+        <w:rPr>
+          <w:rFonts w:ascii="Garamond" w:hAnsi="Garamond"/>
+        </w:rPr>
+      </w:pPr>
+      <w:r>
+        <w:rPr>
+          <w:rFonts w:ascii="Garamond" w:hAnsi="Garamond"/>
+          <w:b/>
+        </w:rPr>
+        <w:t xml:space="preserve">gld. </w:t>
+      </w:r>
+      <w:r>
+        <w:rPr>
+          <w:rFonts w:ascii="Garamond" w:hAnsi="Garamond"/>
+        </w:rPr>
+        <w:t>Introduce total heap and free heap among the system metrics. Introduce tests.</w:t>
+      </w:r>
+    </w:p>
+    <w:p>
+      <w:pPr>
+        <w:pStyle w:val="ListParagraph"/>
+        <w:numPr>
+          <w:ilvl w:val="0"/>
+          <w:numId w:val="6"/>
+        </w:numPr>
+        <w:rPr>
+          <w:rFonts w:ascii="Garamond" w:hAnsi="Garamond"/>
+        </w:rPr>
+      </w:pPr>
+      <w:r>
+        <w:rPr>
+          <w:rFonts w:ascii="Garamond" w:hAnsi="Garamond"/>
+          <w:b/>
+        </w:rPr>
+        <w:t>gld.</w:t>
+      </w:r>
+      <w:r>
+        <w:rPr>
+          <w:rFonts w:ascii="Garamond" w:hAnsi="Garamond"/>
+        </w:rPr>
+        <w:t xml:space="preserve"> Cumulative message counter in stats.</w:t>
+      </w:r>
+    </w:p>
+    <w:p>
+      <w:pPr>
+        <w:pStyle w:val="ListParagraph"/>
+        <w:numPr>
+          <w:ilvl w:val="0"/>
+          <w:numId w:val="6"/>
+        </w:numPr>
+        <w:rPr>
+          <w:rFonts w:ascii="Garamond" w:hAnsi="Garamond"/>
+        </w:rPr>
+      </w:pPr>
+      <w:r>
+        <w:rPr>
+          <w:rFonts w:ascii="Garamond" w:hAnsi="Garamond"/>
+          <w:b/>
+        </w:rPr>
+        <w:t>gld.</w:t>
+      </w:r>
+      <w:r>
+        <w:rPr>
+          <w:rFonts w:ascii="Garamond" w:hAnsi="Garamond"/>
+        </w:rPr>
+        <w:t xml:space="preserve"> Fix the </w:t>
+      </w:r>
+      <w:r>
+        <w:rPr>
+          <w:rFonts w:ascii="Garamond" w:hAnsi="Garamond" w:cs="Courier"/>
+          <w:color w:val="3B2322"/>
+        </w:rPr>
+        <w:t xml:space="preserve">–background </w:t>
+      </w:r>
+      <w:r>
+        <w:rPr>
+          <w:rFonts w:ascii="Garamond" w:hAnsi="Garamond"/>
+        </w:rPr>
+        <w:t>help text, explaining clearly when the process exits. Now both send and receive keep spinning until stopped externally.</w:t>
+      </w:r>
+    </w:p>
+    <w:p>
+      <w:pPr>
+        <w:pStyle w:val="ListParagraph"/>
+        <w:numPr>
+          <w:ilvl w:val="0"/>
+          <w:numId w:val="6"/>
+        </w:numPr>
+        <w:rPr>
+          <w:rFonts w:ascii="Garamond" w:hAnsi="Garamond"/>
+        </w:rPr>
+      </w:pPr>
+      <w:r>
+        <w:rPr>
+          <w:rFonts w:ascii="Garamond" w:hAnsi="Garamond"/>
+          <w:b/>
+        </w:rPr>
+        <w:t xml:space="preserve">gld. </w:t>
+      </w:r>
+      <w:r>
+        <w:rPr>
+          <w:rFonts w:ascii="Garamond" w:hAnsi="Garamond"/>
+        </w:rPr>
+        <w:t>ActiveMQ</w:t>
+      </w:r>
+      <w:r>
+        <w:rPr>
+          <w:rFonts w:ascii="Garamond" w:hAnsi="Garamond"/>
+        </w:rPr>
+        <w:t>:</w:t>
+      </w:r>
+      <w:r>
+        <w:rPr>
+          <w:rFonts w:ascii="Garamond" w:hAnsi="Garamond"/>
+        </w:rPr>
+        <w:t xml:space="preserve"> how can I read the queue depth via JMX (or other command line means). Use that info to figure out where the messages are stuck – embedded broker or main broker (org.apache.activemq:type=Broker,brokerName=localhost,destinationType=Queue,destinationName=TEST)</w:t>
+      </w:r>
+    </w:p>
+    <w:p>
+      <w:pPr>
+        <w:pStyle w:val="ListParagraph"/>
+        <w:numPr>
+          <w:ilvl w:val="0"/>
+          <w:numId w:val="5"/>
+        </w:numPr>
+        <w:rPr>
+          <w:rFonts w:ascii="Garamond" w:hAnsi="Garamond"/>
+        </w:rPr>
+      </w:pPr>
+      <w:r>
+        <w:rPr>
+          <w:rFonts w:ascii="Garamond" w:hAnsi="Garamond"/>
+          <w:b/>
+        </w:rPr>
+        <w:t xml:space="preserve">gld. </w:t>
+      </w:r>
+      <w:r>
+        <w:rPr>
+          <w:rFonts w:ascii="Garamond" w:hAnsi="Garamond"/>
+        </w:rPr>
+        <w:t>Add configurable TTL per message.</w:t>
+      </w:r>
+    </w:p>
+    <w:p>
+      <w:pPr>
+        <w:pStyle w:val="ListParagraph"/>
+        <w:numPr>
+          <w:ilvl w:val="0"/>
+          <w:numId w:val="4"/>
+        </w:numPr>
+        <w:rPr>
+          <w:rFonts w:ascii="Garamond" w:hAnsi="Garamond"/>
+        </w:rPr>
+      </w:pPr>
+      <w:r>
+        <w:rPr>
+          <w:rFonts w:ascii="Garamond" w:hAnsi="Garamond"/>
+          <w:b/>
+        </w:rPr>
+        <w:t xml:space="preserve">gld. </w:t>
+      </w:r>
+      <w:r>
+        <w:rPr>
+          <w:rFonts w:ascii="Garamond" w:hAnsi="Garamond"/>
+        </w:rPr>
+        <w:t>Investigate the --endpoint-policy implications on Spring.</w:t>
+      </w:r>
+    </w:p>
+    <w:p>
+      <w:pPr>
+        <w:pStyle w:val="ListParagraph"/>
+        <w:numPr>
+          <w:ilvl w:val="0"/>
+          <w:numId w:val="4"/>
+        </w:numPr>
+        <w:rPr>
+          <w:rFonts w:ascii="Garamond" w:hAnsi="Garamond"/>
+        </w:rPr>
+      </w:pPr>
+      <w:r>
+        <w:rPr>
+          <w:rFonts w:ascii="Garamond" w:hAnsi="Garamond"/>
+          <w:b/>
+        </w:rPr>
+        <w:t xml:space="preserve">em </w:t>
+      </w:r>
+      <w:r>
+        <w:rPr>
+          <w:rFonts w:ascii="Garamond" w:hAnsi="Garamond"/>
+        </w:rPr>
+        <w:t>better statistics collection. Currently I am using a script (collect-stats), but this should be generalized and made better.</w:t>
+      </w:r>
+    </w:p>
+    <w:p>
+      <w:pPr>
+        <w:pStyle w:val="ListParagraph"/>
+        <w:numPr>
+          <w:ilvl w:val="0"/>
+          <w:numId w:val="4"/>
+        </w:numPr>
+        <w:rPr>
+          <w:rFonts w:ascii="Garamond" w:hAnsi="Garamond"/>
+        </w:rPr>
+      </w:pPr>
+      <w:r>
+        <w:rPr>
+          <w:rFonts w:ascii="Garamond" w:hAnsi="Garamond"/>
+          <w:b/>
+        </w:rPr>
+        <w:t xml:space="preserve">series. </w:t>
+      </w:r>
+      <w:r>
+        <w:rPr>
+          <w:rFonts w:ascii="Garamond" w:hAnsi="Garamond"/>
+        </w:rPr>
+        <w:t>I can aggregate statistics by just comparing the numbers in different files, a better solution will involve “series”.</w:t>
+      </w:r>
+      <w:r>
+        <w:rPr>
+          <w:rFonts w:ascii="Garamond" w:hAnsi="Garamond"/>
+          <w:b/>
+        </w:rPr>
+        <w:t xml:space="preserve"> </w:t>
+      </w:r>
+    </w:p>
+    <w:p>
+      <w:pPr>
+        <w:pStyle w:val="ListParagraph"/>
+        <w:numPr>
+          <w:ilvl w:val="0"/>
+          <w:numId w:val="4"/>
+        </w:numPr>
+        <w:rPr>
+          <w:rFonts w:ascii="Garamond" w:hAnsi="Garamond"/>
+        </w:rPr>
+      </w:pPr>
+      <w:bookmarkStart w:id="1" w:name="_GoBack"/>
+      <w:bookmarkEnd w:id="1"/>
+      <w:r>
+        <w:rPr>
+          <w:rFonts w:ascii="Garamond" w:hAnsi="Garamond"/>
+          <w:b/>
+        </w:rPr>
+        <w:t>gld.</w:t>
+      </w:r>
+      <w:r>
+        <w:rPr>
+          <w:rFonts w:ascii="Garamond" w:hAnsi="Garamond"/>
+        </w:rPr>
+        <w:t xml:space="preserve"> Why does ‘q’ does not work on consumer.</w:t>
+      </w:r>
+    </w:p>
+    <w:p>
+      <w:pPr>
+        <w:pStyle w:val="ListParagraph"/>
+        <w:numPr>
+          <w:ilvl w:val="0"/>
+          <w:numId w:val="7"/>
+        </w:numPr>
+        <w:rPr>
+          <w:rFonts w:ascii="Garamond" w:hAnsi="Garamond"/>
+        </w:rPr>
+      </w:pPr>
+      <w:r>
+        <w:rPr>
+          <w:rFonts w:ascii="Garamond" w:hAnsi="Garamond"/>
+          <w:b/>
+        </w:rPr>
+        <w:t>gld</w:t>
+      </w:r>
+      <w:r>
+        <w:rPr>
+          <w:rFonts w:ascii="Garamond" w:hAnsi="Garamond"/>
+        </w:rPr>
+        <w:t>. Get rid of the Statistics interface and all associated classes.</w:t>
+      </w:r>
+    </w:p>
+    <w:p>
+      <w:pPr>
+        <w:pStyle w:val="ListParagraph"/>
+        <w:numPr>
+          <w:ilvl w:val="0"/>
+          <w:numId w:val="7"/>
+        </w:numPr>
+        <w:rPr>
+          <w:rFonts w:ascii="Garamond" w:hAnsi="Garamond"/>
+        </w:rPr>
+      </w:pPr>
+      <w:r>
+        <w:rPr>
+          <w:rFonts w:ascii="Garamond" w:hAnsi="Garamond"/>
+          <w:b/>
+        </w:rPr>
+        <w:t xml:space="preserve">gld </w:t>
+      </w:r>
+      <w:r>
+        <w:rPr>
+          <w:rFonts w:ascii="Garamond" w:hAnsi="Garamond"/>
+        </w:rPr>
+        <w:t>– bring gld on the “help for individual commands” convention where I type gld –h|--help &lt;command&gt; and I get help for that command only. Get rid of the long HELP file. Also, -h should apply to the commands handled by the bash wrapper (such as ‘stop’).</w:t>
+      </w:r>
+    </w:p>
+    <w:p>
+      <w:pPr>
+        <w:pStyle w:val="ListParagraph"/>
+        <w:numPr>
+          <w:ilvl w:val="0"/>
+          <w:numId w:val="7"/>
+        </w:numPr>
+        <w:rPr>
+          <w:rFonts w:ascii="Garamond" w:hAnsi="Garamond"/>
+        </w:rPr>
+      </w:pPr>
+      <w:r>
+        <w:rPr>
+          <w:rFonts w:ascii="Garamond" w:hAnsi="Garamond"/>
+          <w:b/>
+        </w:rPr>
+        <w:t>gld</w:t>
+      </w:r>
+      <w:r>
+        <w:rPr>
+          <w:rFonts w:ascii="Garamond" w:hAnsi="Garamond"/>
+        </w:rPr>
+        <w:t>. Implement a better final stat dump, the original was useful: System.out.println(((CollectorBasedCsvStatistics)statistics).aggregatesToString())</w:t>
+      </w:r>
+    </w:p>
+    <w:p>
+      <w:pPr>
+        <w:pStyle w:val="ListParagraph"/>
+        <w:numPr>
+          <w:ilvl w:val="0"/>
+          <w:numId w:val="4"/>
+        </w:numPr>
+        <w:rPr>
+          <w:rFonts w:ascii="Garamond" w:hAnsi="Garamond"/>
+        </w:rPr>
+      </w:pPr>
+      <w:r>
+        <w:rPr>
+          <w:rFonts w:ascii="Garamond" w:hAnsi="Garamond"/>
+          <w:b/>
+        </w:rPr>
+        <w:t>gld.</w:t>
+      </w:r>
+      <w:r>
+        <w:rPr>
+          <w:rFonts w:ascii="Garamond" w:hAnsi="Garamond"/>
+        </w:rPr>
+        <w:t xml:space="preserve"> Clarify the </w:t>
+      </w:r>
+      <w:r>
+        <w:rPr>
+          <w:rFonts w:ascii="Garamond" w:hAnsi="Garamond" w:cs="Menlo Regular"/>
+          <w:color w:val="000000"/>
+          <w:sz w:val="22"/>
+          <w:szCs w:val="22"/>
+        </w:rPr>
+        <w:t xml:space="preserve">SLF4 </w:t>
+      </w:r>
+      <w:r>
+        <w:rPr>
+          <w:rFonts w:ascii="Garamond" w:hAnsi="Garamond"/>
+        </w:rPr>
+        <w:t>thing.</w:t>
+      </w:r>
+      <w:r>
+        <w:rPr>
+          <w:rFonts w:ascii="Garamond" w:hAnsi="Garamond"/>
+          <w:b/>
+        </w:rPr>
+        <w:t xml:space="preserve"> </w:t>
+      </w:r>
+    </w:p>
+    <w:p>
+      <w:pPr>
+        <w:pStyle w:val="ListParagraph"/>
+        <w:numPr>
+          <w:ilvl w:val="0"/>
+          <w:numId w:val="4"/>
+        </w:numPr>
+        <w:rPr>
+          <w:rFonts w:ascii="Garamond" w:hAnsi="Garamond"/>
+        </w:rPr>
+      </w:pPr>
+      <w:r>
+        <w:rPr>
+          <w:rFonts w:ascii="Garamond" w:hAnsi="Garamond"/>
+          <w:b/>
+        </w:rPr>
+        <w:t xml:space="preserve">gld. </w:t>
+      </w:r>
+      <w:r>
+        <w:rPr>
+          <w:rFonts w:ascii="Garamond" w:hAnsi="Garamond"/>
+        </w:rPr>
+        <w:t>Collect gc logs on producer/consumers/brokers.</w:t>
+      </w:r>
+    </w:p>
+    <w:p>
+      <w:pPr>
+        <w:pStyle w:val="ListParagraph"/>
+        <w:numPr>
+          <w:ilvl w:val="0"/>
+          <w:numId w:val="8"/>
+        </w:numPr>
+        <w:rPr>
+          <w:rFonts w:ascii="Garamond" w:hAnsi="Garamond"/>
+          <w:b/>
+        </w:rPr>
+      </w:pPr>
+      <w:r>
+        <w:rPr>
+          <w:rFonts w:ascii="Garamond" w:hAnsi="Garamond"/>
+          <w:b/>
+        </w:rPr>
+        <w:t>Sampler</w:t>
+      </w:r>
+      <w:r>
+        <w:rPr>
+          <w:rFonts w:ascii="Garamond" w:hAnsi="Garamond"/>
+          <w:b/>
+        </w:rPr>
+        <w:t xml:space="preserve"> </w:t>
+      </w:r>
+      <w:r>
+        <w:rPr>
+          <w:rFonts w:ascii="Garamond" w:hAnsi="Garamond"/>
+        </w:rPr>
+        <w:t>Keep in mind that I want to zip and ship results remotely.</w:t>
+      </w:r>
+    </w:p>
+    <w:p>
+      <w:pPr>
+        <w:pStyle w:val="ListParagraph"/>
+        <w:rPr>
+          <w:rFonts w:ascii="Garamond" w:hAnsi="Garamond"/>
+          <w:b/>
+        </w:rPr>
+      </w:pPr>
+    </w:p>
+    <w:p>
+      <w:pPr>
+        <w:pStyle w:val="ListParagraph"/>
+        <w:numPr>
+          <w:ilvl w:val="0"/>
+          <w:numId w:val="8"/>
+        </w:numPr>
+        <w:rPr>
+          <w:rFonts w:ascii="Garamond" w:hAnsi="Garamond"/>
+          <w:b/>
+        </w:rPr>
+      </w:pPr>
+      <w:r>
+        <w:rPr>
+          <w:rFonts w:ascii="Garamond" w:hAnsi="Garamond"/>
+          <w:b/>
+        </w:rPr>
+        <w:t xml:space="preserve">System-wide Metrics. </w:t>
+      </w:r>
+      <w:r>
+        <w:rPr>
+          <w:rFonts w:ascii="Garamond" w:hAnsi="Garamond"/>
+        </w:rPr>
+        <w:t>Aggregate base classes for metrics that have the same source MXBean.</w:t>
+      </w:r>
+      <w:r>
+        <w:rPr>
+          <w:rFonts w:ascii="Garamond" w:hAnsi="Garamond"/>
+        </w:rPr>
+        <w:br/>
+      </w:r>
+    </w:p>
+    <w:p>
+      <w:pPr>
+        <w:pStyle w:val="ListParagraph"/>
+        <w:numPr>
+          <w:ilvl w:val="0"/>
+          <w:numId w:val="8"/>
+        </w:numPr>
+        <w:rPr>
+          <w:rFonts w:ascii="Garamond" w:hAnsi="Garamond"/>
+          <w:b/>
+        </w:rPr>
+      </w:pPr>
+      <w:r>
+        <w:rPr>
+          <w:rFonts w:ascii="Garamond" w:hAnsi="Garamond"/>
+          <w:b/>
+        </w:rPr>
+        <w:t xml:space="preserve">From activeMQ load testing: </w:t>
+      </w:r>
+      <w:r>
+        <w:rPr>
+          <w:rFonts w:ascii="Garamond" w:hAnsi="Garamond"/>
+        </w:rPr>
+        <w:t>Count messages based on their ID.</w:t>
+      </w:r>
+      <w:r>
+        <w:rPr>
+          <w:rFonts w:ascii="Garamond" w:hAnsi="Garamond"/>
+        </w:rPr>
+        <w:br/>
+      </w:r>
+    </w:p>
+    <w:p>
+      <w:pPr>
+        <w:pStyle w:val="ListParagraph"/>
+        <w:numPr>
+          <w:ilvl w:val="0"/>
+          <w:numId w:val="8"/>
+        </w:numPr>
+        <w:rPr>
+          <w:rFonts w:ascii="Garamond" w:hAnsi="Garamond"/>
+          <w:b/>
+        </w:rPr>
+      </w:pPr>
+      <w:r>
+        <w:rPr>
+          <w:rFonts w:ascii="Garamond" w:hAnsi="Garamond"/>
+          <w:b/>
+        </w:rPr>
+        <w:t xml:space="preserve">Switch to cliff. </w:t>
+      </w:r>
+      <w:r>
+        <w:rPr>
+          <w:rFonts w:ascii="Garamond" w:hAnsi="Garamond"/>
+        </w:rPr>
+        <w:t>05/03/15.</w:t>
+      </w:r>
+      <w:r>
+        <w:rPr>
+          <w:rFonts w:ascii="Garamond" w:hAnsi="Garamond"/>
+          <w:b/>
+        </w:rPr>
+        <w:br/>
+      </w:r>
+    </w:p>
+    <w:p>
+      <w:pPr>
+        <w:pStyle w:val="ListParagraph"/>
+        <w:numPr>
+          <w:ilvl w:val="0"/>
+          <w:numId w:val="8"/>
+        </w:numPr>
+        <w:rPr>
+          <w:rFonts w:ascii="Garamond" w:hAnsi="Garamond"/>
+          <w:b/>
+        </w:rPr>
+      </w:pPr>
+      <w:r>
+        <w:rPr>
+          <w:rFonts w:ascii="Garamond" w:hAnsi="Garamond"/>
+          <w:b/>
+        </w:rPr>
+        <w:t>The Hierarchical Repository Key Reading is Slow</w:t>
+      </w:r>
+      <w:r>
+        <w:rPr>
+          <w:rFonts w:ascii="Garamond" w:hAnsi="Garamond"/>
+          <w:b/>
+        </w:rPr>
+        <w:t xml:space="preserve">. </w:t>
+      </w:r>
+      <w:r>
+        <w:rPr>
+          <w:rFonts w:ascii="Garamond" w:hAnsi="Garamond"/>
+        </w:rPr>
+        <w:t>Large variation in key loading time, locally.  Try to load it in parallel and also look into how I am reading the keys from the file – the way I am doing it might be inefficient.</w:t>
+      </w:r>
+      <w:r>
+        <w:rPr>
+          <w:rFonts w:ascii="Garamond" w:hAnsi="Garamond"/>
+        </w:rPr>
+        <w:br/>
+      </w:r>
+    </w:p>
+    <w:p>
+      <w:pPr>
+        <w:pStyle w:val="ListParagraph"/>
+        <w:numPr>
+          <w:ilvl w:val="0"/>
+          <w:numId w:val="8"/>
+        </w:numPr>
+        <w:rPr>
+          <w:rFonts w:ascii="Garamond" w:hAnsi="Garamond"/>
+          <w:b/>
+        </w:rPr>
+      </w:pPr>
+      <w:r>
+        <w:rPr>
+          <w:rFonts w:ascii="Garamond" w:hAnsi="Garamond"/>
+          <w:b/>
+        </w:rPr>
+        <w:t>Compression</w:t>
+      </w:r>
+      <w:r>
+        <w:rPr>
+          <w:rFonts w:ascii="Garamond" w:hAnsi="Garamond"/>
+          <w:b/>
+        </w:rPr>
+        <w:t xml:space="preserve">. </w:t>
+      </w:r>
+      <w:r>
+        <w:rPr>
+          <w:rFonts w:ascii="Garamond" w:hAnsi="Garamond"/>
+        </w:rPr>
+        <w:t>A generic compression service? Apply it to the cache only?</w:t>
+      </w:r>
+      <w:r>
+        <w:rPr>
+          <w:rFonts w:ascii="Garamond" w:hAnsi="Garamond"/>
+        </w:rPr>
+        <w:br/>
+      </w:r>
+    </w:p>
+    <w:p>
+      <w:pPr>
+        <w:pStyle w:val="ListParagraph"/>
+        <w:numPr>
+          <w:ilvl w:val="0"/>
+          <w:numId w:val="8"/>
+        </w:numPr>
+        <w:rPr>
+          <w:rFonts w:ascii="Garamond" w:hAnsi="Garamond"/>
+          <w:b/>
+        </w:rPr>
+      </w:pPr>
+      <w:r>
+        <w:rPr>
+          <w:rFonts w:ascii="Garamond" w:hAnsi="Garamond"/>
+          <w:b/>
+        </w:rPr>
+        <w:t xml:space="preserve">Multiple independent agents. </w:t>
+      </w:r>
+      <w:r>
+        <w:rPr>
+          <w:rFonts w:ascii="Garamond" w:hAnsi="Garamond"/>
+        </w:rPr>
+        <w:t>This way I can increase the amount of load.</w:t>
+      </w:r>
+      <w:r>
+        <w:rPr>
+          <w:rFonts w:ascii="Garamond" w:hAnsi="Garamond"/>
+        </w:rPr>
+        <w:br/>
+      </w:r>
+    </w:p>
+    <w:p>
+      <w:pPr>
+        <w:pStyle w:val="ListParagraph"/>
+        <w:numPr>
+          <w:ilvl w:val="0"/>
+          <w:numId w:val="8"/>
+        </w:numPr>
+        <w:rPr>
+          <w:rFonts w:ascii="Garamond" w:hAnsi="Garamond"/>
+        </w:rPr>
+      </w:pPr>
+      <w:r>
+        <w:rPr>
+          <w:rFonts w:ascii="Garamond" w:hAnsi="Garamond"/>
+          <w:b/>
+        </w:rPr>
+        <w:t>log4j</w:t>
+      </w:r>
+      <w:r>
+        <w:rPr>
+          <w:rFonts w:ascii="Garamond" w:hAnsi="Garamond"/>
+        </w:rPr>
+        <w:t>. Externalize log4j.xml so I can modify it directly, don't have to unjar for it. Ideally, the debugging should be turned on by --debug.</w:t>
+      </w:r>
+    </w:p>
+    <w:p>
+      <w:pPr>
+        <w:rPr>
+          <w:rFonts w:ascii="Garamond" w:hAnsi="Garamond"/>
+        </w:rPr>
+      </w:pPr>
+    </w:p>
+    <w:p>
+      <w:pPr>
+        <w:pStyle w:val="ListParagraph"/>
+        <w:numPr>
+          <w:ilvl w:val="0"/>
+          <w:numId w:val="1"/>
+        </w:numPr>
+        <w:rPr>
+          <w:rFonts w:ascii="Garamond" w:hAnsi="Garamond"/>
+        </w:rPr>
+      </w:pPr>
+      <w:r>
+        <w:rPr>
+          <w:rFonts w:ascii="Garamond" w:hAnsi="Garamond"/>
+        </w:rPr>
+        <w:t>Make it easy to dump the runtime configuration – implement it as a “dry-run” where I only have to specify “dry-run” somehow and not modify anything else.</w:t>
+      </w:r>
+    </w:p>
+    <w:p>
+      <w:pPr>
+        <w:pStyle w:val="ListParagraph"/>
+        <w:rPr>
+          <w:rFonts w:ascii="Garamond" w:hAnsi="Garamond"/>
+        </w:rPr>
+      </w:pPr>
+    </w:p>
+    <w:p>
+      <w:pPr>
+        <w:pStyle w:val="ListParagraph"/>
+        <w:numPr>
+          <w:ilvl w:val="0"/>
+          <w:numId w:val="1"/>
+        </w:numPr>
+        <w:rPr>
+          <w:rFonts w:ascii="Garamond" w:hAnsi="Garamond"/>
+        </w:rPr>
+      </w:pPr>
+      <w:r>
+        <w:rPr>
+          <w:rFonts w:ascii="Garamond" w:hAnsi="Garamond"/>
+        </w:rPr>
+        <w:t>Introduce a CacheLoadStrategy and make all cache load strategies subclasses of that, the same Send and Receive are subclasses of JmsLoadStrategy.</w:t>
+      </w:r>
+    </w:p>
+    <w:p>
+      <w:pPr>
+        <w:pStyle w:val="ListParagraph"/>
+        <w:rPr>
+          <w:rFonts w:ascii="Garamond" w:hAnsi="Garamond"/>
+        </w:rPr>
+      </w:pPr>
+    </w:p>
+    <w:p>
+      <w:pPr>
+        <w:pStyle w:val="ListParagraph"/>
+        <w:numPr>
+          <w:ilvl w:val="0"/>
+          <w:numId w:val="1"/>
+        </w:numPr>
+        <w:rPr>
+          <w:rFonts w:ascii="Garamond" w:hAnsi="Garamond"/>
+        </w:rPr>
+      </w:pPr>
+      <w:r>
+        <w:rPr>
+          <w:rFonts w:ascii="Garamond" w:hAnsi="Garamond"/>
+        </w:rPr>
+        <w:t>Implement support for --provider Currently we assume Infinispan for “keyvalue” and ActiveMQ for “message”.</w:t>
+      </w:r>
+    </w:p>
+    <w:p>
+      <w:pPr>
+        <w:pStyle w:val="ListParagraph"/>
+        <w:rPr>
+          <w:rFonts w:ascii="Garamond" w:hAnsi="Garamond"/>
+        </w:rPr>
+      </w:pPr>
+    </w:p>
+    <w:p>
+      <w:pPr>
+        <w:pStyle w:val="ListParagraph"/>
+        <w:numPr>
+          <w:ilvl w:val="0"/>
+          <w:numId w:val="1"/>
+        </w:numPr>
+        <w:rPr>
+          <w:rFonts w:ascii="Garamond" w:hAnsi="Garamond"/>
+        </w:rPr>
+      </w:pPr>
+      <w:r>
+        <w:rPr>
+          <w:rFonts w:ascii="Garamond" w:hAnsi="Garamond"/>
+        </w:rPr>
+        <w:t>Move the Content’s StorageStrategy to Configuration.</w:t>
+      </w:r>
+      <w:r>
+        <w:rPr>
+          <w:rFonts w:ascii="Garamond" w:hAnsi="Garamond"/>
+        </w:rPr>
+        <w:br/>
+      </w:r>
+    </w:p>
+    <w:p>
+      <w:pPr>
+        <w:pStyle w:val="ListParagraph"/>
+        <w:numPr>
+          <w:ilvl w:val="0"/>
+          <w:numId w:val="1"/>
+        </w:numPr>
+        <w:rPr>
+          <w:rFonts w:ascii="Garamond" w:hAnsi="Garamond"/>
+        </w:rPr>
+      </w:pPr>
+      <w:r>
+        <w:rPr>
+          <w:rFonts w:ascii="Garamond" w:hAnsi="Garamond"/>
+        </w:rPr>
+        <w:t>Make sure cld load embedded hierarchical fills up the embedded hash with the content of the hierarchical repo (on one and multiple threads).</w:t>
+      </w:r>
+    </w:p>
+    <w:p>
+      <w:pPr>
+        <w:rPr>
+          <w:rFonts w:ascii="Garamond" w:hAnsi="Garamond"/>
+        </w:rPr>
+      </w:pPr>
+    </w:p>
+    <w:p>
+      <w:pPr>
+        <w:pStyle w:val="ListParagraph"/>
+        <w:numPr>
+          <w:ilvl w:val="0"/>
+          <w:numId w:val="1"/>
+        </w:numPr>
+        <w:rPr>
+          <w:rFonts w:ascii="Garamond" w:hAnsi="Garamond"/>
+        </w:rPr>
+      </w:pPr>
+      <w:r>
+        <w:rPr>
+          <w:rFonts w:ascii="Garamond" w:hAnsi="Garamond"/>
+        </w:rPr>
+        <w:t>Isolate HierarchicalStorageStrategy. toHex(…) into its own class (or Util), test the heck out of it and update https://home.feodorov.com:9443/wiki/Wiki.jsp?page=SHA1</w:t>
+      </w:r>
+    </w:p>
+    <w:p>
+      <w:pPr>
+        <w:pStyle w:val="ListParagraph"/>
+        <w:numPr>
+          <w:ilvl w:val="1"/>
+          <w:numId w:val="1"/>
+        </w:numPr>
+        <w:rPr>
+          <w:rFonts w:ascii="Garamond" w:hAnsi="Garamond"/>
+        </w:rPr>
+      </w:pPr>
+      <w:r>
+        <w:rPr>
+          <w:rFonts w:ascii="Garamond" w:hAnsi="Garamond"/>
+        </w:rPr>
+        <w:t xml:space="preserve">10 different values – calculate hex sha1 with git and write 10 unit tests for them. Use / * and other characters that are not FS-friendly </w:t>
+      </w:r>
+    </w:p>
+    <w:p>
+      <w:pPr>
+        <w:pStyle w:val="ListParagraph"/>
+        <w:ind w:left="1440"/>
+        <w:rPr>
+          <w:rFonts w:ascii="Garamond" w:hAnsi="Garamond"/>
+        </w:rPr>
+      </w:pPr>
+    </w:p>
+    <w:p>
+      <w:pPr>
+        <w:pStyle w:val="ListParagraph"/>
+        <w:numPr>
+          <w:ilvl w:val="0"/>
+          <w:numId w:val="1"/>
+        </w:numPr>
+        <w:rPr>
+          <w:rFonts w:ascii="Garamond" w:hAnsi="Garamond"/>
+        </w:rPr>
+      </w:pPr>
+      <w:r>
+        <w:rPr>
+          <w:rFonts w:ascii="Garamond" w:hAnsi="Garamond"/>
+        </w:rPr>
+        <w:t>Unify KeyStore and StorageStrategy.</w:t>
+      </w:r>
+    </w:p>
+    <w:p>
+      <w:pPr>
+        <w:pStyle w:val="ListParagraph"/>
+        <w:numPr>
+          <w:ilvl w:val="1"/>
+          <w:numId w:val="1"/>
+        </w:numPr>
+        <w:rPr>
+          <w:rFonts w:ascii="Garamond" w:hAnsi="Garamond"/>
+        </w:rPr>
+      </w:pPr>
+      <w:r>
+        <w:rPr>
+          <w:rFonts w:ascii="Garamond" w:hAnsi="Garamond"/>
+        </w:rPr>
+        <w:t>Rename KeyStore to LocalStore – it stores keys and values.</w:t>
+      </w:r>
+    </w:p>
+    <w:p>
+      <w:pPr>
+        <w:pStyle w:val="ListParagraph"/>
+        <w:numPr>
+          <w:ilvl w:val="1"/>
+          <w:numId w:val="1"/>
+        </w:numPr>
+        <w:rPr>
+          <w:rFonts w:ascii="Garamond" w:hAnsi="Garamond"/>
+        </w:rPr>
+      </w:pPr>
+      <w:r>
+        <w:rPr>
+          <w:rFonts w:ascii="Garamond" w:hAnsi="Garamond"/>
+        </w:rPr>
+        <w:t>Verify which of the top-level ConfigurationImpl attributes still make sense.</w:t>
+      </w:r>
+    </w:p>
+    <w:p>
+      <w:pPr>
+        <w:pStyle w:val="ListParagraph"/>
+        <w:numPr>
+          <w:ilvl w:val="1"/>
+          <w:numId w:val="1"/>
+        </w:numPr>
+        <w:rPr>
+          <w:rFonts w:ascii="Garamond" w:hAnsi="Garamond"/>
+        </w:rPr>
+      </w:pPr>
+      <w:r>
+        <w:rPr>
+          <w:rFonts w:ascii="Garamond" w:hAnsi="Garamond"/>
+        </w:rPr>
+        <w:t>Keep all strategies in the Configuration and not in commands</w:t>
+      </w:r>
+    </w:p>
+    <w:p>
+      <w:pPr>
+        <w:pStyle w:val="ListParagraph"/>
+        <w:rPr>
+          <w:rFonts w:ascii="Garamond" w:hAnsi="Garamond"/>
+        </w:rPr>
+      </w:pPr>
+    </w:p>
+    <w:p>
+      <w:pPr>
+        <w:pStyle w:val="ListParagraph"/>
+        <w:numPr>
+          <w:ilvl w:val="0"/>
+          <w:numId w:val="1"/>
+        </w:numPr>
+        <w:rPr>
+          <w:rFonts w:ascii="Garamond" w:hAnsi="Garamond"/>
+        </w:rPr>
+      </w:pPr>
+      <w:r>
+        <w:rPr>
+          <w:rFonts w:ascii="Garamond" w:hAnsi="Garamond"/>
+        </w:rPr>
+        <w:t>Exact distributions of max-operations between runner threads.</w:t>
+      </w:r>
+      <w:r>
+        <w:rPr>
+          <w:rFonts w:ascii="Garamond" w:hAnsi="Garamond"/>
+        </w:rPr>
+        <w:br/>
+      </w:r>
+    </w:p>
+    <w:p>
+      <w:pPr>
+        <w:pStyle w:val="ListParagraph"/>
+        <w:numPr>
+          <w:ilvl w:val="0"/>
+          <w:numId w:val="1"/>
+        </w:numPr>
+        <w:rPr>
+          <w:rFonts w:ascii="Garamond" w:hAnsi="Garamond"/>
+        </w:rPr>
+      </w:pPr>
+      <w:r>
+        <w:rPr>
+          <w:rFonts w:ascii="Garamond" w:hAnsi="Garamond"/>
+        </w:rPr>
+        <w:t>If CLI starts in background, it cannot be controlled with System.in.read – find an alternative solution.</w:t>
+      </w:r>
+    </w:p>
+    <w:p>
+      <w:pPr>
+        <w:pStyle w:val="ListParagraph"/>
+        <w:numPr>
+          <w:ilvl w:val="0"/>
+          <w:numId w:val="1"/>
+        </w:numPr>
+        <w:rPr>
+          <w:rFonts w:ascii="Garamond" w:hAnsi="Garamond"/>
+        </w:rPr>
+      </w:pPr>
+      <w:r>
+        <w:rPr>
+          <w:rFonts w:ascii="Garamond" w:hAnsi="Garamond"/>
+        </w:rPr>
+        <w:t>All “strategies” should end in Strategy.</w:t>
+      </w:r>
+      <w:r>
+        <w:rPr>
+          <w:rFonts w:ascii="Garamond" w:hAnsi="Garamond"/>
+        </w:rPr>
+        <w:br/>
+      </w:r>
+    </w:p>
+    <w:p>
+      <w:pPr>
+        <w:pStyle w:val="ListParagraph"/>
+        <w:numPr>
+          <w:ilvl w:val="0"/>
+          <w:numId w:val="1"/>
+        </w:numPr>
+        <w:rPr>
+          <w:rFonts w:ascii="Garamond" w:hAnsi="Garamond"/>
+        </w:rPr>
+      </w:pPr>
+      <w:r>
+        <w:rPr>
+          <w:rFonts w:ascii="Garamond" w:hAnsi="Garamond"/>
+        </w:rPr>
+        <w:t>Understand the commented out ReadTest tests, and either uncomment or write equivalent ones.</w:t>
+      </w:r>
+      <w:r>
+        <w:rPr>
+          <w:rFonts w:ascii="Garamond" w:hAnsi="Garamond"/>
+        </w:rPr>
+        <w:br/>
+      </w:r>
+    </w:p>
+    <w:p>
+      <w:pPr>
+        <w:pStyle w:val="ListParagraph"/>
+        <w:numPr>
+          <w:ilvl w:val="0"/>
+          <w:numId w:val="1"/>
+        </w:numPr>
+        <w:rPr>
+          <w:rFonts w:ascii="Garamond" w:hAnsi="Garamond"/>
+        </w:rPr>
+      </w:pPr>
+      <w:r>
+        <w:rPr>
+          <w:rFonts w:ascii="Garamond" w:hAnsi="Garamond"/>
+        </w:rPr>
+        <w:t>The ReadThenWriteOnMiss.synthethicValue is created with the default value size of 1024. Make it more user friendly, hint somehow that the values in the cache are larger (or of different size).</w:t>
+      </w:r>
+      <w:r>
+        <w:rPr>
+          <w:rFonts w:ascii="Garamond" w:hAnsi="Garamond"/>
+        </w:rPr>
+        <w:br/>
+      </w:r>
+    </w:p>
+    <w:p>
+      <w:pPr>
+        <w:pStyle w:val="ListParagraph"/>
+        <w:numPr>
+          <w:ilvl w:val="0"/>
+          <w:numId w:val="1"/>
+        </w:numPr>
+        <w:rPr>
+          <w:rFonts w:ascii="Garamond" w:hAnsi="Garamond"/>
+        </w:rPr>
+      </w:pPr>
+      <w:r>
+        <w:rPr>
+          <w:rFonts w:ascii="Garamond" w:hAnsi="Garamond"/>
+        </w:rPr>
+        <w:t>Move Util.getInstance() and associated test to Nova Ordis Utilities.</w:t>
+      </w:r>
+      <w:r>
+        <w:t xml:space="preserve"> </w:t>
+      </w:r>
+      <w:r>
+        <w:rPr>
+          <w:rFonts w:ascii="Garamond" w:hAnsi="Garamond"/>
+        </w:rPr>
+        <w:t>* Dynamic Logging in interactive mode until I find a way to get the information I need from infinispan and not rely on runtime.</w:t>
+      </w:r>
+    </w:p>
+    <w:p>
+      <w:pPr>
+        <w:pStyle w:val="ListParagraph"/>
+        <w:rPr>
+          <w:rFonts w:ascii="Garamond" w:hAnsi="Garamond"/>
+        </w:rPr>
+      </w:pPr>
+    </w:p>
+    <w:p>
+      <w:pPr>
+        <w:pStyle w:val="ListParagraph"/>
+        <w:numPr>
+          <w:ilvl w:val="0"/>
+          <w:numId w:val="1"/>
+        </w:numPr>
+        <w:rPr>
+          <w:rFonts w:ascii="Garamond" w:hAnsi="Garamond"/>
+        </w:rPr>
+      </w:pPr>
+      <w:r>
+        <w:rPr>
+          <w:rFonts w:ascii="Garamond" w:hAnsi="Garamond"/>
+        </w:rPr>
+        <w:t>Reconcile the new style of load manager that preconfigures the operation inside, with the old style SingleThreadedRunner op.initialize(ThreadLocalRandom.current(), lastWrittenKey, keyStore); Old logic in "OldLoad" and "OldSingleThreadedRunner"</w:t>
+      </w:r>
+    </w:p>
+    <w:p>
+      <w:pPr>
+        <w:pStyle w:val="ListParagraph"/>
+        <w:ind w:left="1440"/>
+        <w:rPr>
+          <w:rFonts w:ascii="Garamond" w:hAnsi="Garamond"/>
+        </w:rPr>
+      </w:pPr>
+      <w:r>
+        <w:rPr>
+          <w:rFonts w:ascii="Garamond" w:hAnsi="Garamond"/>
+        </w:rPr>
+        <w:t>saving keys into the file bug: because the collector is doing it asynchronously, some of the keys will stay in memory until "press the key" so we may end up with less keys on disk.</w:t>
+      </w:r>
+      <w:r>
+        <w:rPr>
+          <w:rFonts w:ascii="Garamond" w:hAnsi="Garamond"/>
+        </w:rPr>
+        <w:br/>
+      </w:r>
+    </w:p>
+    <w:p>
+      <w:pPr>
+        <w:pStyle w:val="ListParagraph"/>
+        <w:numPr>
+          <w:ilvl w:val="0"/>
+          <w:numId w:val="1"/>
+        </w:numPr>
+        <w:rPr>
+          <w:rFonts w:ascii="Garamond" w:hAnsi="Garamond"/>
+        </w:rPr>
+      </w:pPr>
+      <w:r>
+        <w:rPr>
+          <w:rFonts w:ascii="Garamond" w:hAnsi="Garamond"/>
+        </w:rPr>
+        <w:t>Change the name of Connect to "interactive" or something similar.</w:t>
+      </w:r>
+      <w:r>
+        <w:rPr>
+          <w:rFonts w:ascii="Garamond" w:hAnsi="Garamond"/>
+        </w:rPr>
+        <w:br/>
+      </w:r>
+    </w:p>
+    <w:p>
+      <w:pPr>
+        <w:pStyle w:val="ListParagraph"/>
+        <w:numPr>
+          <w:ilvl w:val="0"/>
+          <w:numId w:val="1"/>
+        </w:numPr>
+        <w:rPr>
+          <w:rFonts w:ascii="Garamond" w:hAnsi="Garamond"/>
+        </w:rPr>
+      </w:pPr>
+      <w:r>
+        <w:rPr>
+          <w:rFonts w:ascii="Garamond" w:hAnsi="Garamond"/>
+          <w:b/>
+        </w:rPr>
+        <w:t>ExitGuard</w:t>
+      </w:r>
+      <w:r>
+        <w:rPr>
+          <w:rFonts w:ascii="Garamond" w:hAnsi="Garamond"/>
+        </w:rPr>
+        <w:t xml:space="preserve"> 06/05/15 send must stay up indefinitely until shutdown – especially for embedded broker. Currently implemented with an ExitGuard that always block. It works fine for the time being, but it needs more thought – should allow behavior configuration from the command line.</w:t>
+      </w:r>
+    </w:p>
+    <w:p>
+      <w:pPr>
+        <w:pStyle w:val="ListParagraph"/>
+        <w:rPr>
+          <w:rFonts w:ascii="Garamond" w:hAnsi="Garamond"/>
+        </w:rPr>
+      </w:pPr>
+    </w:p>
+    <w:p>
+      <w:pPr>
+        <w:rPr>
+          <w:rFonts w:ascii="Garamond" w:hAnsi="Garamond"/>
+        </w:rPr>
+      </w:pPr>
+    </w:p>
+    <w:p>
+      <w:pPr>
+        <w:pStyle w:val="ListParagraph"/>
+        <w:rPr>
+          <w:rFonts w:ascii="Garamond" w:hAnsi="Garamond"/>
+        </w:rPr>
+      </w:pPr>
+    </w:p>
+    <w:p/>
+    <w:p>
+      <w:pPr>
+        <w:pStyle w:val="Heading1"/>
+        <w:rPr>
+          <w:rFonts w:ascii="Garamond" w:hAnsi="Garamond"/>
+        </w:rPr>
+        <w:sectPr>
+          <w:pgSz w:w="12240" w:h="15840"/>
+          <w:pgMar w:top="1440" w:right="1440" w:bottom="1440" w:left="1800" w:header="720" w:footer="720" w:gutter="0"/>
+          <w:cols w:space="720"/>
+          <w:docGrid w:linePitch="360"/>
+        </w:sectPr>
+      </w:pPr>
+    </w:p>
+    <w:p>
+      <w:pPr>
+        <w:pStyle w:val="Heading1"/>
+        <w:rPr>
+          <w:rFonts w:ascii="Garamond" w:hAnsi="Garamond"/>
+        </w:rPr>
+      </w:pPr>
+      <w:bookmarkStart w:id="2" w:name="_Toc296122399"/>
       <w:r>
         <w:rPr>
           <w:rFonts w:ascii="Garamond" w:hAnsi="Garamond"/>
         </w:rPr>
         <w:t>Release Procedure</w:t>
       </w:r>
-      <w:bookmarkEnd w:id="0"/>
+      <w:bookmarkEnd w:id="2"/>
     </w:p>
     <w:p>
       <w:pPr>
@@ -829,11 +2243,6 @@
         <w:rPr>
           <w:rFonts w:ascii="Garamond" w:hAnsi="Garamond"/>
         </w:rPr>
-      </w:r>
-      <w:r>
-        <w:rPr>
-          <w:rFonts w:ascii="Garamond" w:hAnsi="Garamond"/>
-        </w:rPr>
         <w:fldChar w:fldCharType="separate"/>
       </w:r>
       <w:r>
@@ -1006,9 +2415,11 @@
       <w:pPr>
         <w:pStyle w:val="Heading2"/>
       </w:pPr>
+      <w:bookmarkStart w:id="3" w:name="_Toc296122400"/>
       <w:r>
         <w:t>Release</w:t>
       </w:r>
+      <w:bookmarkEnd w:id="3"/>
     </w:p>
     <w:p>
       <w:pPr>
@@ -1587,15 +2998,7 @@
                                 <w:sz w:val="20"/>
                                 <w:szCs w:val="20"/>
                               </w:rPr>
-                              <w:t xml:space="preserve">./install --clean </w:t>
-                            </w:r>
-                            <w:r>
-                              <w:rPr>
-                                <w:rFonts w:ascii="Courier New" w:hAnsi="Courier New" w:cs="Courier New"/>
-                                <w:sz w:val="20"/>
-                                <w:szCs w:val="20"/>
-                              </w:rPr>
-                              <w:t>[</w:t>
+                              <w:t>./install --clean [</w:t>
                             </w:r>
                             <w:r>
                               <w:rPr>
@@ -1611,15 +3014,7 @@
                                 <w:sz w:val="20"/>
                                 <w:szCs w:val="20"/>
                               </w:rPr>
-                              <w:t>]</w:t>
-                            </w:r>
-                            <w:r>
-                              <w:rPr>
-                                <w:rFonts w:ascii="Courier New" w:hAnsi="Courier New" w:cs="Courier New"/>
-                                <w:sz w:val="20"/>
-                                <w:szCs w:val="20"/>
-                              </w:rPr>
-                              <w:t xml:space="preserve"> --zip-only</w:t>
+                              <w:t>] --zip-only</w:t>
                             </w:r>
                           </w:p>
                         </w:txbxContent>
@@ -1707,15 +3102,7 @@
                           <w:sz w:val="20"/>
                           <w:szCs w:val="20"/>
                         </w:rPr>
-                        <w:t xml:space="preserve">./install --clean </w:t>
-                      </w:r>
-                      <w:r>
-                        <w:rPr>
-                          <w:rFonts w:ascii="Courier New" w:hAnsi="Courier New" w:cs="Courier New"/>
-                          <w:sz w:val="20"/>
-                          <w:szCs w:val="20"/>
-                        </w:rPr>
-                        <w:t>[</w:t>
+                        <w:t>./install --clean [</w:t>
                       </w:r>
                       <w:r>
                         <w:rPr>
@@ -1731,15 +3118,7 @@
                           <w:sz w:val="20"/>
                           <w:szCs w:val="20"/>
                         </w:rPr>
-                        <w:t>]</w:t>
-                      </w:r>
-                      <w:r>
-                        <w:rPr>
-                          <w:rFonts w:ascii="Courier New" w:hAnsi="Courier New" w:cs="Courier New"/>
-                          <w:sz w:val="20"/>
-                          <w:szCs w:val="20"/>
-                        </w:rPr>
-                        <w:t xml:space="preserve"> --zip-only</w:t>
+                        <w:t>] --zip-only</w:t>
                       </w:r>
                     </w:p>
                   </w:txbxContent>
@@ -2126,15 +3505,7 @@
         <w:rPr>
           <w:rFonts w:ascii="Garamond" w:hAnsi="Garamond"/>
         </w:rPr>
-        <w:t>svn ci -m "starting 1.0.1</w:t>
-      </w:r>
-      <w:bookmarkStart w:id="1" w:name="_GoBack"/>
-      <w:bookmarkEnd w:id="1"/>
-      <w:r>
-        <w:rPr>
-          <w:rFonts w:ascii="Garamond" w:hAnsi="Garamond"/>
-        </w:rPr>
-        <w:t>0-SNAPSHOT"</w:t>
+        <w:t>svn ci -m "starting 1.0.10-SNAPSHOT"</w:t>
       </w:r>
     </w:p>
     <w:sectPr>
@@ -2277,6 +3648,119 @@
 <file path=word/numbering.xml><?xml version="1.0" encoding="utf-8"?>
 <w:numbering xmlns:wpc="http://schemas.microsoft.com/office/word/2010/wordprocessingCanvas" xmlns:mo="http://schemas.microsoft.com/office/mac/office/2008/main" xmlns:mc="http://schemas.openxmlformats.org/markup-compatibility/2006" xmlns:mv="urn:schemas-microsoft-com:mac:vml" xmlns:o="urn:schemas-microsoft-com:office:office" xmlns:r="http://schemas.openxmlformats.org/officeDocument/2006/relationships" xmlns:m="http://schemas.openxmlformats.org/officeDocument/2006/math" xmlns:v="urn:schemas-microsoft-com:vml" xmlns:wp14="http://schemas.microsoft.com/office/word/2010/wordprocessingDrawing" xmlns:wp="http://schemas.openxmlformats.org/drawingml/2006/wordprocessingDrawing" xmlns:w10="urn:schemas-microsoft-com:office:word" xmlns:w="http://schemas.openxmlformats.org/wordprocessingml/2006/main" xmlns:w14="http://schemas.microsoft.com/office/word/2010/wordml" xmlns:wpg="http://schemas.microsoft.com/office/word/2010/wordprocessingGroup" xmlns:wpi="http://schemas.microsoft.com/office/word/2010/wordprocessingInk" xmlns:wne="http://schemas.microsoft.com/office/word/2006/wordml" xmlns:wps="http://schemas.microsoft.com/office/word/2010/wordprocessingShape" mc:Ignorable="w14 wp14">
   <w:abstractNum w:abstractNumId="0">
+    <w:nsid w:val="39830B98"/>
+    <w:multiLevelType w:val="hybridMultilevel"/>
+    <w:tmpl w:val="5CCEA70C"/>
+    <w:lvl w:ilvl="0" w:tplc="04090001">
+      <w:start w:val="1"/>
+      <w:numFmt w:val="bullet"/>
+      <w:lvlText w:val=""/>
+      <w:lvlJc w:val="left"/>
+      <w:pPr>
+        <w:ind w:left="720" w:hanging="360"/>
+      </w:pPr>
+      <w:rPr>
+        <w:rFonts w:ascii="Symbol" w:hAnsi="Symbol" w:hint="default"/>
+      </w:rPr>
+    </w:lvl>
+    <w:lvl w:ilvl="1" w:tplc="04090003">
+      <w:start w:val="1"/>
+      <w:numFmt w:val="bullet"/>
+      <w:lvlText w:val="o"/>
+      <w:lvlJc w:val="left"/>
+      <w:pPr>
+        <w:ind w:left="1440" w:hanging="360"/>
+      </w:pPr>
+      <w:rPr>
+        <w:rFonts w:ascii="Courier New" w:hAnsi="Courier New" w:hint="default"/>
+      </w:rPr>
+    </w:lvl>
+    <w:lvl w:ilvl="2" w:tplc="04090005" w:tentative="1">
+      <w:start w:val="1"/>
+      <w:numFmt w:val="bullet"/>
+      <w:lvlText w:val=""/>
+      <w:lvlJc w:val="left"/>
+      <w:pPr>
+        <w:ind w:left="2160" w:hanging="360"/>
+      </w:pPr>
+      <w:rPr>
+        <w:rFonts w:ascii="Wingdings" w:hAnsi="Wingdings" w:hint="default"/>
+      </w:rPr>
+    </w:lvl>
+    <w:lvl w:ilvl="3" w:tplc="04090001" w:tentative="1">
+      <w:start w:val="1"/>
+      <w:numFmt w:val="bullet"/>
+      <w:lvlText w:val=""/>
+      <w:lvlJc w:val="left"/>
+      <w:pPr>
+        <w:ind w:left="2880" w:hanging="360"/>
+      </w:pPr>
+      <w:rPr>
+        <w:rFonts w:ascii="Symbol" w:hAnsi="Symbol" w:hint="default"/>
+      </w:rPr>
+    </w:lvl>
+    <w:lvl w:ilvl="4" w:tplc="04090003" w:tentative="1">
+      <w:start w:val="1"/>
+      <w:numFmt w:val="bullet"/>
+      <w:lvlText w:val="o"/>
+      <w:lvlJc w:val="left"/>
+      <w:pPr>
+        <w:ind w:left="3600" w:hanging="360"/>
+      </w:pPr>
+      <w:rPr>
+        <w:rFonts w:ascii="Courier New" w:hAnsi="Courier New" w:hint="default"/>
+      </w:rPr>
+    </w:lvl>
+    <w:lvl w:ilvl="5" w:tplc="04090005" w:tentative="1">
+      <w:start w:val="1"/>
+      <w:numFmt w:val="bullet"/>
+      <w:lvlText w:val=""/>
+      <w:lvlJc w:val="left"/>
+      <w:pPr>
+        <w:ind w:left="4320" w:hanging="360"/>
+      </w:pPr>
+      <w:rPr>
+        <w:rFonts w:ascii="Wingdings" w:hAnsi="Wingdings" w:hint="default"/>
+      </w:rPr>
+    </w:lvl>
+    <w:lvl w:ilvl="6" w:tplc="04090001" w:tentative="1">
+      <w:start w:val="1"/>
+      <w:numFmt w:val="bullet"/>
+      <w:lvlText w:val=""/>
+      <w:lvlJc w:val="left"/>
+      <w:pPr>
+        <w:ind w:left="5040" w:hanging="360"/>
+      </w:pPr>
+      <w:rPr>
+        <w:rFonts w:ascii="Symbol" w:hAnsi="Symbol" w:hint="default"/>
+      </w:rPr>
+    </w:lvl>
+    <w:lvl w:ilvl="7" w:tplc="04090003" w:tentative="1">
+      <w:start w:val="1"/>
+      <w:numFmt w:val="bullet"/>
+      <w:lvlText w:val="o"/>
+      <w:lvlJc w:val="left"/>
+      <w:pPr>
+        <w:ind w:left="5760" w:hanging="360"/>
+      </w:pPr>
+      <w:rPr>
+        <w:rFonts w:ascii="Courier New" w:hAnsi="Courier New" w:hint="default"/>
+      </w:rPr>
+    </w:lvl>
+    <w:lvl w:ilvl="8" w:tplc="04090005" w:tentative="1">
+      <w:start w:val="1"/>
+      <w:numFmt w:val="bullet"/>
+      <w:lvlText w:val=""/>
+      <w:lvlJc w:val="left"/>
+      <w:pPr>
+        <w:ind w:left="6480" w:hanging="360"/>
+      </w:pPr>
+      <w:rPr>
+        <w:rFonts w:ascii="Wingdings" w:hAnsi="Wingdings" w:hint="default"/>
+      </w:rPr>
+    </w:lvl>
+  </w:abstractNum>
+  <w:abstractNum w:abstractNumId="1">
     <w:nsid w:val="3AF50211"/>
     <w:multiLevelType w:val="hybridMultilevel"/>
     <w:tmpl w:val="06402C80"/>
@@ -2389,7 +3873,7 @@
       </w:rPr>
     </w:lvl>
   </w:abstractNum>
-  <w:abstractNum w:abstractNumId="1">
+  <w:abstractNum w:abstractNumId="2">
     <w:nsid w:val="40971B35"/>
     <w:multiLevelType w:val="hybridMultilevel"/>
     <w:tmpl w:val="23FA9CA6"/>
@@ -2502,7 +3986,346 @@
       </w:rPr>
     </w:lvl>
   </w:abstractNum>
-  <w:abstractNum w:abstractNumId="2">
+  <w:abstractNum w:abstractNumId="3">
+    <w:nsid w:val="52C05B36"/>
+    <w:multiLevelType w:val="hybridMultilevel"/>
+    <w:tmpl w:val="C41ACDCE"/>
+    <w:lvl w:ilvl="0" w:tplc="04090001">
+      <w:start w:val="1"/>
+      <w:numFmt w:val="bullet"/>
+      <w:lvlText w:val=""/>
+      <w:lvlJc w:val="left"/>
+      <w:pPr>
+        <w:ind w:left="720" w:hanging="360"/>
+      </w:pPr>
+      <w:rPr>
+        <w:rFonts w:ascii="Symbol" w:hAnsi="Symbol" w:hint="default"/>
+      </w:rPr>
+    </w:lvl>
+    <w:lvl w:ilvl="1" w:tplc="04090003">
+      <w:start w:val="1"/>
+      <w:numFmt w:val="bullet"/>
+      <w:lvlText w:val="o"/>
+      <w:lvlJc w:val="left"/>
+      <w:pPr>
+        <w:ind w:left="1440" w:hanging="360"/>
+      </w:pPr>
+      <w:rPr>
+        <w:rFonts w:ascii="Courier New" w:hAnsi="Courier New" w:hint="default"/>
+      </w:rPr>
+    </w:lvl>
+    <w:lvl w:ilvl="2" w:tplc="04090005" w:tentative="1">
+      <w:start w:val="1"/>
+      <w:numFmt w:val="bullet"/>
+      <w:lvlText w:val=""/>
+      <w:lvlJc w:val="left"/>
+      <w:pPr>
+        <w:ind w:left="2160" w:hanging="360"/>
+      </w:pPr>
+      <w:rPr>
+        <w:rFonts w:ascii="Wingdings" w:hAnsi="Wingdings" w:hint="default"/>
+      </w:rPr>
+    </w:lvl>
+    <w:lvl w:ilvl="3" w:tplc="04090001" w:tentative="1">
+      <w:start w:val="1"/>
+      <w:numFmt w:val="bullet"/>
+      <w:lvlText w:val=""/>
+      <w:lvlJc w:val="left"/>
+      <w:pPr>
+        <w:ind w:left="2880" w:hanging="360"/>
+      </w:pPr>
+      <w:rPr>
+        <w:rFonts w:ascii="Symbol" w:hAnsi="Symbol" w:hint="default"/>
+      </w:rPr>
+    </w:lvl>
+    <w:lvl w:ilvl="4" w:tplc="04090003" w:tentative="1">
+      <w:start w:val="1"/>
+      <w:numFmt w:val="bullet"/>
+      <w:lvlText w:val="o"/>
+      <w:lvlJc w:val="left"/>
+      <w:pPr>
+        <w:ind w:left="3600" w:hanging="360"/>
+      </w:pPr>
+      <w:rPr>
+        <w:rFonts w:ascii="Courier New" w:hAnsi="Courier New" w:hint="default"/>
+      </w:rPr>
+    </w:lvl>
+    <w:lvl w:ilvl="5" w:tplc="04090005" w:tentative="1">
+      <w:start w:val="1"/>
+      <w:numFmt w:val="bullet"/>
+      <w:lvlText w:val=""/>
+      <w:lvlJc w:val="left"/>
+      <w:pPr>
+        <w:ind w:left="4320" w:hanging="360"/>
+      </w:pPr>
+      <w:rPr>
+        <w:rFonts w:ascii="Wingdings" w:hAnsi="Wingdings" w:hint="default"/>
+      </w:rPr>
+    </w:lvl>
+    <w:lvl w:ilvl="6" w:tplc="04090001" w:tentative="1">
+      <w:start w:val="1"/>
+      <w:numFmt w:val="bullet"/>
+      <w:lvlText w:val=""/>
+      <w:lvlJc w:val="left"/>
+      <w:pPr>
+        <w:ind w:left="5040" w:hanging="360"/>
+      </w:pPr>
+      <w:rPr>
+        <w:rFonts w:ascii="Symbol" w:hAnsi="Symbol" w:hint="default"/>
+      </w:rPr>
+    </w:lvl>
+    <w:lvl w:ilvl="7" w:tplc="04090003" w:tentative="1">
+      <w:start w:val="1"/>
+      <w:numFmt w:val="bullet"/>
+      <w:lvlText w:val="o"/>
+      <w:lvlJc w:val="left"/>
+      <w:pPr>
+        <w:ind w:left="5760" w:hanging="360"/>
+      </w:pPr>
+      <w:rPr>
+        <w:rFonts w:ascii="Courier New" w:hAnsi="Courier New" w:hint="default"/>
+      </w:rPr>
+    </w:lvl>
+    <w:lvl w:ilvl="8" w:tplc="04090005" w:tentative="1">
+      <w:start w:val="1"/>
+      <w:numFmt w:val="bullet"/>
+      <w:lvlText w:val=""/>
+      <w:lvlJc w:val="left"/>
+      <w:pPr>
+        <w:ind w:left="6480" w:hanging="360"/>
+      </w:pPr>
+      <w:rPr>
+        <w:rFonts w:ascii="Wingdings" w:hAnsi="Wingdings" w:hint="default"/>
+      </w:rPr>
+    </w:lvl>
+  </w:abstractNum>
+  <w:abstractNum w:abstractNumId="4">
+    <w:nsid w:val="563C0016"/>
+    <w:multiLevelType w:val="hybridMultilevel"/>
+    <w:tmpl w:val="03760214"/>
+    <w:lvl w:ilvl="0" w:tplc="04090001">
+      <w:start w:val="1"/>
+      <w:numFmt w:val="bullet"/>
+      <w:lvlText w:val=""/>
+      <w:lvlJc w:val="left"/>
+      <w:pPr>
+        <w:ind w:left="720" w:hanging="360"/>
+      </w:pPr>
+      <w:rPr>
+        <w:rFonts w:ascii="Symbol" w:hAnsi="Symbol" w:hint="default"/>
+      </w:rPr>
+    </w:lvl>
+    <w:lvl w:ilvl="1" w:tplc="04090003" w:tentative="1">
+      <w:start w:val="1"/>
+      <w:numFmt w:val="bullet"/>
+      <w:lvlText w:val="o"/>
+      <w:lvlJc w:val="left"/>
+      <w:pPr>
+        <w:ind w:left="1440" w:hanging="360"/>
+      </w:pPr>
+      <w:rPr>
+        <w:rFonts w:ascii="Courier New" w:hAnsi="Courier New" w:hint="default"/>
+      </w:rPr>
+    </w:lvl>
+    <w:lvl w:ilvl="2" w:tplc="04090005" w:tentative="1">
+      <w:start w:val="1"/>
+      <w:numFmt w:val="bullet"/>
+      <w:lvlText w:val=""/>
+      <w:lvlJc w:val="left"/>
+      <w:pPr>
+        <w:ind w:left="2160" w:hanging="360"/>
+      </w:pPr>
+      <w:rPr>
+        <w:rFonts w:ascii="Wingdings" w:hAnsi="Wingdings" w:hint="default"/>
+      </w:rPr>
+    </w:lvl>
+    <w:lvl w:ilvl="3" w:tplc="04090001" w:tentative="1">
+      <w:start w:val="1"/>
+      <w:numFmt w:val="bullet"/>
+      <w:lvlText w:val=""/>
+      <w:lvlJc w:val="left"/>
+      <w:pPr>
+        <w:ind w:left="2880" w:hanging="360"/>
+      </w:pPr>
+      <w:rPr>
+        <w:rFonts w:ascii="Symbol" w:hAnsi="Symbol" w:hint="default"/>
+      </w:rPr>
+    </w:lvl>
+    <w:lvl w:ilvl="4" w:tplc="04090003" w:tentative="1">
+      <w:start w:val="1"/>
+      <w:numFmt w:val="bullet"/>
+      <w:lvlText w:val="o"/>
+      <w:lvlJc w:val="left"/>
+      <w:pPr>
+        <w:ind w:left="3600" w:hanging="360"/>
+      </w:pPr>
+      <w:rPr>
+        <w:rFonts w:ascii="Courier New" w:hAnsi="Courier New" w:hint="default"/>
+      </w:rPr>
+    </w:lvl>
+    <w:lvl w:ilvl="5" w:tplc="04090005" w:tentative="1">
+      <w:start w:val="1"/>
+      <w:numFmt w:val="bullet"/>
+      <w:lvlText w:val=""/>
+      <w:lvlJc w:val="left"/>
+      <w:pPr>
+        <w:ind w:left="4320" w:hanging="360"/>
+      </w:pPr>
+      <w:rPr>
+        <w:rFonts w:ascii="Wingdings" w:hAnsi="Wingdings" w:hint="default"/>
+      </w:rPr>
+    </w:lvl>
+    <w:lvl w:ilvl="6" w:tplc="04090001" w:tentative="1">
+      <w:start w:val="1"/>
+      <w:numFmt w:val="bullet"/>
+      <w:lvlText w:val=""/>
+      <w:lvlJc w:val="left"/>
+      <w:pPr>
+        <w:ind w:left="5040" w:hanging="360"/>
+      </w:pPr>
+      <w:rPr>
+        <w:rFonts w:ascii="Symbol" w:hAnsi="Symbol" w:hint="default"/>
+      </w:rPr>
+    </w:lvl>
+    <w:lvl w:ilvl="7" w:tplc="04090003" w:tentative="1">
+      <w:start w:val="1"/>
+      <w:numFmt w:val="bullet"/>
+      <w:lvlText w:val="o"/>
+      <w:lvlJc w:val="left"/>
+      <w:pPr>
+        <w:ind w:left="5760" w:hanging="360"/>
+      </w:pPr>
+      <w:rPr>
+        <w:rFonts w:ascii="Courier New" w:hAnsi="Courier New" w:hint="default"/>
+      </w:rPr>
+    </w:lvl>
+    <w:lvl w:ilvl="8" w:tplc="04090005" w:tentative="1">
+      <w:start w:val="1"/>
+      <w:numFmt w:val="bullet"/>
+      <w:lvlText w:val=""/>
+      <w:lvlJc w:val="left"/>
+      <w:pPr>
+        <w:ind w:left="6480" w:hanging="360"/>
+      </w:pPr>
+      <w:rPr>
+        <w:rFonts w:ascii="Wingdings" w:hAnsi="Wingdings" w:hint="default"/>
+      </w:rPr>
+    </w:lvl>
+  </w:abstractNum>
+  <w:abstractNum w:abstractNumId="5">
+    <w:nsid w:val="64206395"/>
+    <w:multiLevelType w:val="hybridMultilevel"/>
+    <w:tmpl w:val="6A00E290"/>
+    <w:lvl w:ilvl="0" w:tplc="04090001">
+      <w:start w:val="1"/>
+      <w:numFmt w:val="bullet"/>
+      <w:lvlText w:val=""/>
+      <w:lvlJc w:val="left"/>
+      <w:pPr>
+        <w:ind w:left="720" w:hanging="360"/>
+      </w:pPr>
+      <w:rPr>
+        <w:rFonts w:ascii="Symbol" w:hAnsi="Symbol" w:hint="default"/>
+      </w:rPr>
+    </w:lvl>
+    <w:lvl w:ilvl="1" w:tplc="04090003">
+      <w:start w:val="1"/>
+      <w:numFmt w:val="bullet"/>
+      <w:lvlText w:val="o"/>
+      <w:lvlJc w:val="left"/>
+      <w:pPr>
+        <w:ind w:left="1440" w:hanging="360"/>
+      </w:pPr>
+      <w:rPr>
+        <w:rFonts w:ascii="Courier New" w:hAnsi="Courier New" w:hint="default"/>
+      </w:rPr>
+    </w:lvl>
+    <w:lvl w:ilvl="2" w:tplc="04090005" w:tentative="1">
+      <w:start w:val="1"/>
+      <w:numFmt w:val="bullet"/>
+      <w:lvlText w:val=""/>
+      <w:lvlJc w:val="left"/>
+      <w:pPr>
+        <w:ind w:left="2160" w:hanging="360"/>
+      </w:pPr>
+      <w:rPr>
+        <w:rFonts w:ascii="Wingdings" w:hAnsi="Wingdings" w:hint="default"/>
+      </w:rPr>
+    </w:lvl>
+    <w:lvl w:ilvl="3" w:tplc="04090001" w:tentative="1">
+      <w:start w:val="1"/>
+      <w:numFmt w:val="bullet"/>
+      <w:lvlText w:val=""/>
+      <w:lvlJc w:val="left"/>
+      <w:pPr>
+        <w:ind w:left="2880" w:hanging="360"/>
+      </w:pPr>
+      <w:rPr>
+        <w:rFonts w:ascii="Symbol" w:hAnsi="Symbol" w:hint="default"/>
+      </w:rPr>
+    </w:lvl>
+    <w:lvl w:ilvl="4" w:tplc="04090003" w:tentative="1">
+      <w:start w:val="1"/>
+      <w:numFmt w:val="bullet"/>
+      <w:lvlText w:val="o"/>
+      <w:lvlJc w:val="left"/>
+      <w:pPr>
+        <w:ind w:left="3600" w:hanging="360"/>
+      </w:pPr>
+      <w:rPr>
+        <w:rFonts w:ascii="Courier New" w:hAnsi="Courier New" w:hint="default"/>
+      </w:rPr>
+    </w:lvl>
+    <w:lvl w:ilvl="5" w:tplc="04090005" w:tentative="1">
+      <w:start w:val="1"/>
+      <w:numFmt w:val="bullet"/>
+      <w:lvlText w:val=""/>
+      <w:lvlJc w:val="left"/>
+      <w:pPr>
+        <w:ind w:left="4320" w:hanging="360"/>
+      </w:pPr>
+      <w:rPr>
+        <w:rFonts w:ascii="Wingdings" w:hAnsi="Wingdings" w:hint="default"/>
+      </w:rPr>
+    </w:lvl>
+    <w:lvl w:ilvl="6" w:tplc="04090001" w:tentative="1">
+      <w:start w:val="1"/>
+      <w:numFmt w:val="bullet"/>
+      <w:lvlText w:val=""/>
+      <w:lvlJc w:val="left"/>
+      <w:pPr>
+        <w:ind w:left="5040" w:hanging="360"/>
+      </w:pPr>
+      <w:rPr>
+        <w:rFonts w:ascii="Symbol" w:hAnsi="Symbol" w:hint="default"/>
+      </w:rPr>
+    </w:lvl>
+    <w:lvl w:ilvl="7" w:tplc="04090003" w:tentative="1">
+      <w:start w:val="1"/>
+      <w:numFmt w:val="bullet"/>
+      <w:lvlText w:val="o"/>
+      <w:lvlJc w:val="left"/>
+      <w:pPr>
+        <w:ind w:left="5760" w:hanging="360"/>
+      </w:pPr>
+      <w:rPr>
+        <w:rFonts w:ascii="Courier New" w:hAnsi="Courier New" w:hint="default"/>
+      </w:rPr>
+    </w:lvl>
+    <w:lvl w:ilvl="8" w:tplc="04090005" w:tentative="1">
+      <w:start w:val="1"/>
+      <w:numFmt w:val="bullet"/>
+      <w:lvlText w:val=""/>
+      <w:lvlJc w:val="left"/>
+      <w:pPr>
+        <w:ind w:left="6480" w:hanging="360"/>
+      </w:pPr>
+      <w:rPr>
+        <w:rFonts w:ascii="Wingdings" w:hAnsi="Wingdings" w:hint="default"/>
+      </w:rPr>
+    </w:lvl>
+  </w:abstractNum>
+  <w:abstractNum w:abstractNumId="6">
     <w:nsid w:val="73F376CF"/>
     <w:multiLevelType w:val="hybridMultilevel"/>
     <w:tmpl w:val="7E4A7272"/>
@@ -2615,14 +4438,142 @@
       </w:rPr>
     </w:lvl>
   </w:abstractNum>
+  <w:abstractNum w:abstractNumId="7">
+    <w:nsid w:val="768C3A73"/>
+    <w:multiLevelType w:val="hybridMultilevel"/>
+    <w:tmpl w:val="161EE364"/>
+    <w:lvl w:ilvl="0" w:tplc="04090001">
+      <w:start w:val="1"/>
+      <w:numFmt w:val="bullet"/>
+      <w:lvlText w:val=""/>
+      <w:lvlJc w:val="left"/>
+      <w:pPr>
+        <w:ind w:left="720" w:hanging="360"/>
+      </w:pPr>
+      <w:rPr>
+        <w:rFonts w:ascii="Symbol" w:hAnsi="Symbol" w:hint="default"/>
+      </w:rPr>
+    </w:lvl>
+    <w:lvl w:ilvl="1" w:tplc="04090003">
+      <w:start w:val="1"/>
+      <w:numFmt w:val="bullet"/>
+      <w:lvlText w:val="o"/>
+      <w:lvlJc w:val="left"/>
+      <w:pPr>
+        <w:ind w:left="1440" w:hanging="360"/>
+      </w:pPr>
+      <w:rPr>
+        <w:rFonts w:ascii="Courier New" w:hAnsi="Courier New" w:hint="default"/>
+      </w:rPr>
+    </w:lvl>
+    <w:lvl w:ilvl="2" w:tplc="04090005">
+      <w:start w:val="1"/>
+      <w:numFmt w:val="bullet"/>
+      <w:lvlText w:val=""/>
+      <w:lvlJc w:val="left"/>
+      <w:pPr>
+        <w:ind w:left="2160" w:hanging="360"/>
+      </w:pPr>
+      <w:rPr>
+        <w:rFonts w:ascii="Wingdings" w:hAnsi="Wingdings" w:hint="default"/>
+      </w:rPr>
+    </w:lvl>
+    <w:lvl w:ilvl="3" w:tplc="04090001" w:tentative="1">
+      <w:start w:val="1"/>
+      <w:numFmt w:val="bullet"/>
+      <w:lvlText w:val=""/>
+      <w:lvlJc w:val="left"/>
+      <w:pPr>
+        <w:ind w:left="2880" w:hanging="360"/>
+      </w:pPr>
+      <w:rPr>
+        <w:rFonts w:ascii="Symbol" w:hAnsi="Symbol" w:hint="default"/>
+      </w:rPr>
+    </w:lvl>
+    <w:lvl w:ilvl="4" w:tplc="04090003" w:tentative="1">
+      <w:start w:val="1"/>
+      <w:numFmt w:val="bullet"/>
+      <w:lvlText w:val="o"/>
+      <w:lvlJc w:val="left"/>
+      <w:pPr>
+        <w:ind w:left="3600" w:hanging="360"/>
+      </w:pPr>
+      <w:rPr>
+        <w:rFonts w:ascii="Courier New" w:hAnsi="Courier New" w:hint="default"/>
+      </w:rPr>
+    </w:lvl>
+    <w:lvl w:ilvl="5" w:tplc="04090005" w:tentative="1">
+      <w:start w:val="1"/>
+      <w:numFmt w:val="bullet"/>
+      <w:lvlText w:val=""/>
+      <w:lvlJc w:val="left"/>
+      <w:pPr>
+        <w:ind w:left="4320" w:hanging="360"/>
+      </w:pPr>
+      <w:rPr>
+        <w:rFonts w:ascii="Wingdings" w:hAnsi="Wingdings" w:hint="default"/>
+      </w:rPr>
+    </w:lvl>
+    <w:lvl w:ilvl="6" w:tplc="04090001" w:tentative="1">
+      <w:start w:val="1"/>
+      <w:numFmt w:val="bullet"/>
+      <w:lvlText w:val=""/>
+      <w:lvlJc w:val="left"/>
+      <w:pPr>
+        <w:ind w:left="5040" w:hanging="360"/>
+      </w:pPr>
+      <w:rPr>
+        <w:rFonts w:ascii="Symbol" w:hAnsi="Symbol" w:hint="default"/>
+      </w:rPr>
+    </w:lvl>
+    <w:lvl w:ilvl="7" w:tplc="04090003" w:tentative="1">
+      <w:start w:val="1"/>
+      <w:numFmt w:val="bullet"/>
+      <w:lvlText w:val="o"/>
+      <w:lvlJc w:val="left"/>
+      <w:pPr>
+        <w:ind w:left="5760" w:hanging="360"/>
+      </w:pPr>
+      <w:rPr>
+        <w:rFonts w:ascii="Courier New" w:hAnsi="Courier New" w:hint="default"/>
+      </w:rPr>
+    </w:lvl>
+    <w:lvl w:ilvl="8" w:tplc="04090005" w:tentative="1">
+      <w:start w:val="1"/>
+      <w:numFmt w:val="bullet"/>
+      <w:lvlText w:val=""/>
+      <w:lvlJc w:val="left"/>
+      <w:pPr>
+        <w:ind w:left="6480" w:hanging="360"/>
+      </w:pPr>
+      <w:rPr>
+        <w:rFonts w:ascii="Wingdings" w:hAnsi="Wingdings" w:hint="default"/>
+      </w:rPr>
+    </w:lvl>
+  </w:abstractNum>
   <w:num w:numId="1">
+    <w:abstractNumId w:val="6"/>
+  </w:num>
+  <w:num w:numId="2">
     <w:abstractNumId w:val="2"/>
   </w:num>
-  <w:num w:numId="2">
+  <w:num w:numId="3">
     <w:abstractNumId w:val="1"/>
   </w:num>
-  <w:num w:numId="3">
+  <w:num w:numId="4">
+    <w:abstractNumId w:val="5"/>
+  </w:num>
+  <w:num w:numId="5">
     <w:abstractNumId w:val="0"/>
+  </w:num>
+  <w:num w:numId="6">
+    <w:abstractNumId w:val="7"/>
+  </w:num>
+  <w:num w:numId="7">
+    <w:abstractNumId w:val="4"/>
+  </w:num>
+  <w:num w:numId="8">
+    <w:abstractNumId w:val="3"/>
   </w:num>
 </w:numbering>
 </file>
@@ -4100,7 +6051,7 @@
 </file>
 
 <file path=customXml/itemProps1.xml><?xml version="1.0" encoding="utf-8"?>
-<ds:datastoreItem xmlns:ds="http://schemas.openxmlformats.org/officeDocument/2006/customXml" ds:itemID="{18295DDD-8D2C-2648-B830-9FFE07CDCE77}">
+<ds:datastoreItem xmlns:ds="http://schemas.openxmlformats.org/officeDocument/2006/customXml" ds:itemID="{B61CD1C8-DAF9-EA49-AF58-F8C0549B64E8}">
   <ds:schemaRefs>
     <ds:schemaRef ds:uri="http://schemas.openxmlformats.org/officeDocument/2006/bibliography"/>
   </ds:schemaRefs>

</xml_diff>